<commit_message>
first regex done - limitation not working
</commit_message>
<xml_diff>
--- a/lib/docx_templates/fiche_societe.docx
+++ b/lib/docx_templates/fiche_societe.docx
@@ -84,7 +84,7 @@
         </w:trPr>
         <w:tc>
           <w:tcPr>
-            <w:tcW w:w="2103" w:type="dxa"/>
+            <w:tcW w:w="2087" w:type="dxa"/>
             <w:tcBorders>
               <w:top w:val="single" w:sz="4" w:space="0" w:color="000001"/>
               <w:left w:val="single" w:sz="4" w:space="0" w:color="000001"/>
@@ -123,7 +123,7 @@
         </w:tc>
         <w:tc>
           <w:tcPr>
-            <w:tcW w:w="3788" w:type="dxa"/>
+            <w:tcW w:w="3859" w:type="dxa"/>
             <w:tcBorders>
               <w:top w:val="single" w:sz="4" w:space="0" w:color="000001"/>
               <w:left w:val="single" w:sz="4" w:space="0" w:color="000001"/>
@@ -159,7 +159,7 @@
         </w:tc>
         <w:tc>
           <w:tcPr>
-            <w:tcW w:w="3283" w:type="dxa"/>
+            <w:tcW w:w="3228" w:type="dxa"/>
             <w:tcBorders>
               <w:top w:val="single" w:sz="4" w:space="0" w:color="000001"/>
               <w:left w:val="single" w:sz="4" w:space="0" w:color="000001"/>
@@ -203,7 +203,7 @@
         </w:trPr>
         <w:tc>
           <w:tcPr>
-            <w:tcW w:w="2103" w:type="dxa"/>
+            <w:tcW w:w="2087" w:type="dxa"/>
             <w:tcBorders>
               <w:top w:val="single" w:sz="4" w:space="0" w:color="000001"/>
               <w:left w:val="single" w:sz="4" w:space="0" w:color="000001"/>
@@ -242,7 +242,7 @@
         </w:tc>
         <w:tc>
           <w:tcPr>
-            <w:tcW w:w="3788" w:type="dxa"/>
+            <w:tcW w:w="3859" w:type="dxa"/>
             <w:tcBorders>
               <w:top w:val="single" w:sz="4" w:space="0" w:color="000001"/>
               <w:left w:val="single" w:sz="4" w:space="0" w:color="000001"/>
@@ -264,7 +264,7 @@
         </w:tc>
         <w:tc>
           <w:tcPr>
-            <w:tcW w:w="3283" w:type="dxa"/>
+            <w:tcW w:w="3228" w:type="dxa"/>
             <w:tcBorders>
               <w:top w:val="single" w:sz="4" w:space="0" w:color="000001"/>
               <w:left w:val="single" w:sz="4" w:space="0" w:color="000001"/>
@@ -289,7 +289,7 @@
         </w:trPr>
         <w:tc>
           <w:tcPr>
-            <w:tcW w:w="2103" w:type="dxa"/>
+            <w:tcW w:w="2087" w:type="dxa"/>
             <w:tcBorders>
               <w:top w:val="single" w:sz="4" w:space="0" w:color="000001"/>
               <w:left w:val="single" w:sz="4" w:space="0" w:color="000001"/>
@@ -328,7 +328,7 @@
         </w:tc>
         <w:tc>
           <w:tcPr>
-            <w:tcW w:w="3788" w:type="dxa"/>
+            <w:tcW w:w="3859" w:type="dxa"/>
             <w:tcBorders>
               <w:top w:val="single" w:sz="4" w:space="0" w:color="000001"/>
               <w:left w:val="single" w:sz="4" w:space="0" w:color="000001"/>
@@ -348,7 +348,7 @@
         </w:tc>
         <w:tc>
           <w:tcPr>
-            <w:tcW w:w="3283" w:type="dxa"/>
+            <w:tcW w:w="3228" w:type="dxa"/>
             <w:tcBorders>
               <w:top w:val="single" w:sz="4" w:space="0" w:color="000001"/>
               <w:left w:val="single" w:sz="4" w:space="0" w:color="000001"/>
@@ -373,7 +373,7 @@
         </w:trPr>
         <w:tc>
           <w:tcPr>
-            <w:tcW w:w="2103" w:type="dxa"/>
+            <w:tcW w:w="2087" w:type="dxa"/>
             <w:tcBorders>
               <w:top w:val="single" w:sz="4" w:space="0" w:color="000001"/>
               <w:left w:val="single" w:sz="4" w:space="0" w:color="000001"/>
@@ -412,7 +412,7 @@
         </w:tc>
         <w:tc>
           <w:tcPr>
-            <w:tcW w:w="3788" w:type="dxa"/>
+            <w:tcW w:w="3859" w:type="dxa"/>
             <w:tcBorders>
               <w:top w:val="single" w:sz="4" w:space="0" w:color="000001"/>
               <w:left w:val="single" w:sz="4" w:space="0" w:color="000001"/>
@@ -437,7 +437,7 @@
         </w:tc>
         <w:tc>
           <w:tcPr>
-            <w:tcW w:w="3283" w:type="dxa"/>
+            <w:tcW w:w="3228" w:type="dxa"/>
             <w:tcBorders>
               <w:top w:val="single" w:sz="4" w:space="0" w:color="000001"/>
               <w:left w:val="single" w:sz="4" w:space="0" w:color="000001"/>
@@ -466,7 +466,7 @@
         </w:trPr>
         <w:tc>
           <w:tcPr>
-            <w:tcW w:w="2103" w:type="dxa"/>
+            <w:tcW w:w="2087" w:type="dxa"/>
             <w:tcBorders>
               <w:top w:val="single" w:sz="4" w:space="0" w:color="000001"/>
               <w:left w:val="single" w:sz="4" w:space="0" w:color="000001"/>
@@ -505,7 +505,7 @@
         </w:tc>
         <w:tc>
           <w:tcPr>
-            <w:tcW w:w="3788" w:type="dxa"/>
+            <w:tcW w:w="3859" w:type="dxa"/>
             <w:tcBorders>
               <w:top w:val="single" w:sz="4" w:space="0" w:color="000001"/>
               <w:left w:val="single" w:sz="4" w:space="0" w:color="000001"/>
@@ -530,7 +530,7 @@
         </w:tc>
         <w:tc>
           <w:tcPr>
-            <w:tcW w:w="3283" w:type="dxa"/>
+            <w:tcW w:w="3228" w:type="dxa"/>
             <w:tcBorders>
               <w:top w:val="single" w:sz="4" w:space="0" w:color="000001"/>
               <w:left w:val="single" w:sz="4" w:space="0" w:color="000001"/>
@@ -560,7 +560,7 @@
         </w:trPr>
         <w:tc>
           <w:tcPr>
-            <w:tcW w:w="2103" w:type="dxa"/>
+            <w:tcW w:w="2087" w:type="dxa"/>
             <w:tcBorders>
               <w:top w:val="single" w:sz="4" w:space="0" w:color="000001"/>
               <w:left w:val="single" w:sz="4" w:space="0" w:color="000001"/>
@@ -599,7 +599,7 @@
         </w:tc>
         <w:tc>
           <w:tcPr>
-            <w:tcW w:w="3788" w:type="dxa"/>
+            <w:tcW w:w="3859" w:type="dxa"/>
             <w:tcBorders>
               <w:top w:val="single" w:sz="4" w:space="0" w:color="000001"/>
               <w:left w:val="single" w:sz="4" w:space="0" w:color="000001"/>
@@ -624,7 +624,7 @@
         </w:tc>
         <w:tc>
           <w:tcPr>
-            <w:tcW w:w="3283" w:type="dxa"/>
+            <w:tcW w:w="3228" w:type="dxa"/>
             <w:tcBorders>
               <w:top w:val="single" w:sz="4" w:space="0" w:color="000001"/>
               <w:left w:val="single" w:sz="4" w:space="0" w:color="000001"/>
@@ -653,7 +653,7 @@
         </w:trPr>
         <w:tc>
           <w:tcPr>
-            <w:tcW w:w="2103" w:type="dxa"/>
+            <w:tcW w:w="2087" w:type="dxa"/>
             <w:tcBorders>
               <w:top w:val="single" w:sz="4" w:space="0" w:color="000001"/>
               <w:left w:val="single" w:sz="4" w:space="0" w:color="000001"/>
@@ -692,7 +692,7 @@
         </w:tc>
         <w:tc>
           <w:tcPr>
-            <w:tcW w:w="3788" w:type="dxa"/>
+            <w:tcW w:w="3859" w:type="dxa"/>
             <w:tcBorders>
               <w:top w:val="single" w:sz="4" w:space="0" w:color="000001"/>
               <w:left w:val="single" w:sz="4" w:space="0" w:color="000001"/>
@@ -717,7 +717,7 @@
         </w:tc>
         <w:tc>
           <w:tcPr>
-            <w:tcW w:w="3283" w:type="dxa"/>
+            <w:tcW w:w="3228" w:type="dxa"/>
             <w:tcBorders>
               <w:top w:val="single" w:sz="4" w:space="0" w:color="000001"/>
               <w:left w:val="single" w:sz="4" w:space="0" w:color="000001"/>
@@ -746,7 +746,7 @@
         </w:trPr>
         <w:tc>
           <w:tcPr>
-            <w:tcW w:w="2103" w:type="dxa"/>
+            <w:tcW w:w="2087" w:type="dxa"/>
             <w:tcBorders>
               <w:top w:val="single" w:sz="4" w:space="0" w:color="000001"/>
               <w:left w:val="single" w:sz="4" w:space="0" w:color="000001"/>
@@ -779,13 +779,13 @@
                 <w:sz w:val="20"/>
                 <w:szCs w:val="20"/>
               </w:rPr>
-              <w:t>Valeur nominale des titres</w:t>
-            </w:r>
-          </w:p>
-        </w:tc>
-        <w:tc>
-          <w:tcPr>
-            <w:tcW w:w="3788" w:type="dxa"/>
+              <w:t>Apports</w:t>
+            </w:r>
+          </w:p>
+        </w:tc>
+        <w:tc>
+          <w:tcPr>
+            <w:tcW w:w="3859" w:type="dxa"/>
             <w:tcBorders>
               <w:top w:val="single" w:sz="4" w:space="0" w:color="000001"/>
               <w:left w:val="single" w:sz="4" w:space="0" w:color="000001"/>
@@ -804,13 +804,13 @@
               <w:textAlignment w:val="baseline"/>
             </w:pPr>
             <w:r>
-              <w:t>VALEUR_NOMINALE</w:t>
-            </w:r>
-          </w:p>
-        </w:tc>
-        <w:tc>
-          <w:tcPr>
-            <w:tcW w:w="3283" w:type="dxa"/>
+              <w:t>REPARTITION</w:t>
+            </w:r>
+          </w:p>
+        </w:tc>
+        <w:tc>
+          <w:tcPr>
+            <w:tcW w:w="3228" w:type="dxa"/>
             <w:tcBorders>
               <w:top w:val="single" w:sz="4" w:space="0" w:color="000001"/>
               <w:left w:val="single" w:sz="4" w:space="0" w:color="000001"/>
@@ -839,7 +839,7 @@
         </w:trPr>
         <w:tc>
           <w:tcPr>
-            <w:tcW w:w="2103" w:type="dxa"/>
+            <w:tcW w:w="2087" w:type="dxa"/>
             <w:tcBorders>
               <w:top w:val="single" w:sz="4" w:space="0" w:color="000001"/>
               <w:left w:val="single" w:sz="4" w:space="0" w:color="000001"/>
@@ -872,13 +872,13 @@
                 <w:sz w:val="20"/>
                 <w:szCs w:val="20"/>
               </w:rPr>
-              <w:t>Nombre de titres / catégories de titres</w:t>
-            </w:r>
-          </w:p>
-        </w:tc>
-        <w:tc>
-          <w:tcPr>
-            <w:tcW w:w="3788" w:type="dxa"/>
+              <w:t>Dirigeant(s)</w:t>
+            </w:r>
+          </w:p>
+        </w:tc>
+        <w:tc>
+          <w:tcPr>
+            <w:tcW w:w="3859" w:type="dxa"/>
             <w:tcBorders>
               <w:top w:val="single" w:sz="4" w:space="0" w:color="000001"/>
               <w:left w:val="single" w:sz="4" w:space="0" w:color="000001"/>
@@ -897,13 +897,13 @@
               <w:textAlignment w:val="baseline"/>
             </w:pPr>
             <w:r>
-              <w:t>NB_DE_TITRES</w:t>
-            </w:r>
-          </w:p>
-        </w:tc>
-        <w:tc>
-          <w:tcPr>
-            <w:tcW w:w="3283" w:type="dxa"/>
+              <w:t>DIRIGEANTS</w:t>
+            </w:r>
+          </w:p>
+        </w:tc>
+        <w:tc>
+          <w:tcPr>
+            <w:tcW w:w="3228" w:type="dxa"/>
             <w:tcBorders>
               <w:top w:val="single" w:sz="4" w:space="0" w:color="000001"/>
               <w:left w:val="single" w:sz="4" w:space="0" w:color="000001"/>
@@ -932,7 +932,7 @@
         </w:trPr>
         <w:tc>
           <w:tcPr>
-            <w:tcW w:w="2103" w:type="dxa"/>
+            <w:tcW w:w="2087" w:type="dxa"/>
             <w:tcBorders>
               <w:top w:val="single" w:sz="4" w:space="0" w:color="000001"/>
               <w:left w:val="single" w:sz="4" w:space="0" w:color="000001"/>
@@ -965,13 +965,13 @@
                 <w:sz w:val="20"/>
                 <w:szCs w:val="20"/>
               </w:rPr>
-              <w:t>Actionnariat</w:t>
-            </w:r>
-          </w:p>
-        </w:tc>
-        <w:tc>
-          <w:tcPr>
-            <w:tcW w:w="3788" w:type="dxa"/>
+              <w:t>Limitations de pouvoirs / décisions importantes</w:t>
+            </w:r>
+          </w:p>
+        </w:tc>
+        <w:tc>
+          <w:tcPr>
+            <w:tcW w:w="3859" w:type="dxa"/>
             <w:tcBorders>
               <w:top w:val="single" w:sz="4" w:space="0" w:color="000001"/>
               <w:left w:val="single" w:sz="4" w:space="0" w:color="000001"/>
@@ -990,13 +990,16 @@
               <w:textAlignment w:val="baseline"/>
             </w:pPr>
             <w:r>
-              <w:t>ACTIONNAIRES</w:t>
-            </w:r>
-          </w:p>
-        </w:tc>
-        <w:tc>
-          <w:tcPr>
-            <w:tcW w:w="3283" w:type="dxa"/>
+              <w:t>LIMITATION</w:t>
+            </w:r>
+            <w:r>
+              <w:t>S</w:t>
+            </w:r>
+          </w:p>
+        </w:tc>
+        <w:tc>
+          <w:tcPr>
+            <w:tcW w:w="3228" w:type="dxa"/>
             <w:tcBorders>
               <w:top w:val="single" w:sz="4" w:space="0" w:color="000001"/>
               <w:left w:val="single" w:sz="4" w:space="0" w:color="000001"/>
@@ -1025,7 +1028,7 @@
         </w:trPr>
         <w:tc>
           <w:tcPr>
-            <w:tcW w:w="2103" w:type="dxa"/>
+            <w:tcW w:w="2087" w:type="dxa"/>
             <w:tcBorders>
               <w:top w:val="single" w:sz="4" w:space="0" w:color="000001"/>
               <w:left w:val="single" w:sz="4" w:space="0" w:color="000001"/>
@@ -1058,13 +1061,13 @@
                 <w:sz w:val="20"/>
                 <w:szCs w:val="20"/>
               </w:rPr>
-              <w:t>Dirigeant(s)</w:t>
-            </w:r>
-          </w:p>
-        </w:tc>
-        <w:tc>
-          <w:tcPr>
-            <w:tcW w:w="3788" w:type="dxa"/>
+              <w:t>Autres organes sociaux</w:t>
+            </w:r>
+          </w:p>
+        </w:tc>
+        <w:tc>
+          <w:tcPr>
+            <w:tcW w:w="3859" w:type="dxa"/>
             <w:tcBorders>
               <w:top w:val="single" w:sz="4" w:space="0" w:color="000001"/>
               <w:left w:val="single" w:sz="4" w:space="0" w:color="000001"/>
@@ -1083,13 +1086,13 @@
               <w:textAlignment w:val="baseline"/>
             </w:pPr>
             <w:r>
-              <w:t>DIRIGEANTS</w:t>
-            </w:r>
-          </w:p>
-        </w:tc>
-        <w:tc>
-          <w:tcPr>
-            <w:tcW w:w="3283" w:type="dxa"/>
+              <w:t>ORGANES</w:t>
+            </w:r>
+          </w:p>
+        </w:tc>
+        <w:tc>
+          <w:tcPr>
+            <w:tcW w:w="3228" w:type="dxa"/>
             <w:tcBorders>
               <w:top w:val="single" w:sz="4" w:space="0" w:color="000001"/>
               <w:left w:val="single" w:sz="4" w:space="0" w:color="000001"/>
@@ -1118,7 +1121,7 @@
         </w:trPr>
         <w:tc>
           <w:tcPr>
-            <w:tcW w:w="2103" w:type="dxa"/>
+            <w:tcW w:w="2087" w:type="dxa"/>
             <w:tcBorders>
               <w:top w:val="single" w:sz="4" w:space="0" w:color="000001"/>
               <w:left w:val="single" w:sz="4" w:space="0" w:color="000001"/>
@@ -1151,13 +1154,13 @@
                 <w:sz w:val="20"/>
                 <w:szCs w:val="20"/>
               </w:rPr>
-              <w:t>Limitations de pouvoirs / décisions importantes</w:t>
-            </w:r>
-          </w:p>
-        </w:tc>
-        <w:tc>
-          <w:tcPr>
-            <w:tcW w:w="3788" w:type="dxa"/>
+              <w:t>Décisions sociales: quorum et majorités</w:t>
+            </w:r>
+          </w:p>
+        </w:tc>
+        <w:tc>
+          <w:tcPr>
+            <w:tcW w:w="3859" w:type="dxa"/>
             <w:tcBorders>
               <w:top w:val="single" w:sz="4" w:space="0" w:color="000001"/>
               <w:left w:val="single" w:sz="4" w:space="0" w:color="000001"/>
@@ -1176,199 +1179,13 @@
               <w:textAlignment w:val="baseline"/>
             </w:pPr>
             <w:r>
-              <w:t>LIMITATION_DE_POUVOIRS</w:t>
-            </w:r>
-          </w:p>
-        </w:tc>
-        <w:tc>
-          <w:tcPr>
-            <w:tcW w:w="3283" w:type="dxa"/>
-            <w:tcBorders>
-              <w:top w:val="single" w:sz="4" w:space="0" w:color="000001"/>
-              <w:left w:val="single" w:sz="4" w:space="0" w:color="000001"/>
-              <w:bottom w:val="single" w:sz="4" w:space="0" w:color="000001"/>
-              <w:right w:val="single" w:sz="4" w:space="0" w:color="000001"/>
-            </w:tcBorders>
-            <w:shd w:val="clear" w:color="auto" w:fill="FFFFFF"/>
-            <w:tcMar>
-              <w:left w:w="83" w:type="dxa"/>
-            </w:tcMar>
-          </w:tcPr>
-          <w:p>
-            <w:pPr>
-              <w:pStyle w:val="Corpsdetexte"/>
-              <w:tabs>
-                <w:tab w:val="left" w:pos="513"/>
-              </w:tabs>
-              <w:textAlignment w:val="baseline"/>
-            </w:pPr>
-          </w:p>
-        </w:tc>
-      </w:tr>
-      <w:tr>
-        <w:trPr>
-          <w:cantSplit/>
-        </w:trPr>
-        <w:tc>
-          <w:tcPr>
-            <w:tcW w:w="2103" w:type="dxa"/>
-            <w:tcBorders>
-              <w:top w:val="single" w:sz="4" w:space="0" w:color="000001"/>
-              <w:left w:val="single" w:sz="4" w:space="0" w:color="000001"/>
-              <w:bottom w:val="single" w:sz="4" w:space="0" w:color="000001"/>
-              <w:right w:val="single" w:sz="4" w:space="0" w:color="000001"/>
-            </w:tcBorders>
-            <w:shd w:val="clear" w:color="auto" w:fill="339966"/>
-            <w:tcMar>
-              <w:left w:w="83" w:type="dxa"/>
-            </w:tcMar>
-          </w:tcPr>
-          <w:p>
-            <w:pPr>
-              <w:pStyle w:val="Corpsdetexte"/>
-              <w:spacing w:before="120" w:after="0"/>
-              <w:jc w:val="left"/>
-              <w:rPr>
-                <w:b/>
-                <w:bCs/>
-                <w:color w:val="FFFFFF"/>
-                <w:sz w:val="20"/>
-                <w:szCs w:val="20"/>
-              </w:rPr>
-            </w:pPr>
-            <w:r>
-              <w:rPr>
-                <w:b/>
-                <w:bCs/>
-                <w:color w:val="FFFFFF"/>
-                <w:sz w:val="20"/>
-                <w:szCs w:val="20"/>
-              </w:rPr>
-              <w:t>Autres organes sociaux</w:t>
-            </w:r>
-          </w:p>
-        </w:tc>
-        <w:tc>
-          <w:tcPr>
-            <w:tcW w:w="3788" w:type="dxa"/>
-            <w:tcBorders>
-              <w:top w:val="single" w:sz="4" w:space="0" w:color="000001"/>
-              <w:left w:val="single" w:sz="4" w:space="0" w:color="000001"/>
-              <w:bottom w:val="single" w:sz="4" w:space="0" w:color="000001"/>
-              <w:right w:val="single" w:sz="4" w:space="0" w:color="000001"/>
-            </w:tcBorders>
-            <w:shd w:val="clear" w:color="auto" w:fill="FFFFFF"/>
-          </w:tcPr>
-          <w:p>
-            <w:pPr>
-              <w:pStyle w:val="Corpsdetexte"/>
-              <w:tabs>
-                <w:tab w:val="left" w:pos="513"/>
-              </w:tabs>
-              <w:spacing w:after="160"/>
-              <w:textAlignment w:val="baseline"/>
-            </w:pPr>
-            <w:r>
-              <w:t>ORGANES_SOCIAUX</w:t>
-            </w:r>
-          </w:p>
-        </w:tc>
-        <w:tc>
-          <w:tcPr>
-            <w:tcW w:w="3283" w:type="dxa"/>
-            <w:tcBorders>
-              <w:top w:val="single" w:sz="4" w:space="0" w:color="000001"/>
-              <w:left w:val="single" w:sz="4" w:space="0" w:color="000001"/>
-              <w:bottom w:val="single" w:sz="4" w:space="0" w:color="000001"/>
-              <w:right w:val="single" w:sz="4" w:space="0" w:color="000001"/>
-            </w:tcBorders>
-            <w:shd w:val="clear" w:color="auto" w:fill="FFFFFF"/>
-            <w:tcMar>
-              <w:left w:w="83" w:type="dxa"/>
-            </w:tcMar>
-          </w:tcPr>
-          <w:p>
-            <w:pPr>
-              <w:pStyle w:val="Corpsdetexte"/>
-              <w:tabs>
-                <w:tab w:val="left" w:pos="513"/>
-              </w:tabs>
-              <w:textAlignment w:val="baseline"/>
-            </w:pPr>
-          </w:p>
-        </w:tc>
-      </w:tr>
-      <w:tr>
-        <w:trPr>
-          <w:cantSplit/>
-        </w:trPr>
-        <w:tc>
-          <w:tcPr>
-            <w:tcW w:w="2103" w:type="dxa"/>
-            <w:tcBorders>
-              <w:top w:val="single" w:sz="4" w:space="0" w:color="000001"/>
-              <w:left w:val="single" w:sz="4" w:space="0" w:color="000001"/>
-              <w:bottom w:val="single" w:sz="4" w:space="0" w:color="000001"/>
-              <w:right w:val="single" w:sz="4" w:space="0" w:color="000001"/>
-            </w:tcBorders>
-            <w:shd w:val="clear" w:color="auto" w:fill="339966"/>
-            <w:tcMar>
-              <w:left w:w="83" w:type="dxa"/>
-            </w:tcMar>
-          </w:tcPr>
-          <w:p>
-            <w:pPr>
-              <w:pStyle w:val="Corpsdetexte"/>
-              <w:spacing w:before="120" w:after="0"/>
-              <w:jc w:val="left"/>
-              <w:rPr>
-                <w:b/>
-                <w:bCs/>
-                <w:color w:val="FFFFFF"/>
-                <w:sz w:val="20"/>
-                <w:szCs w:val="20"/>
-              </w:rPr>
-            </w:pPr>
-            <w:r>
-              <w:rPr>
-                <w:b/>
-                <w:bCs/>
-                <w:color w:val="FFFFFF"/>
-                <w:sz w:val="20"/>
-                <w:szCs w:val="20"/>
-              </w:rPr>
-              <w:t>Décisions sociales: quorum et majorités</w:t>
-            </w:r>
-          </w:p>
-        </w:tc>
-        <w:tc>
-          <w:tcPr>
-            <w:tcW w:w="3788" w:type="dxa"/>
-            <w:tcBorders>
-              <w:top w:val="single" w:sz="4" w:space="0" w:color="000001"/>
-              <w:left w:val="single" w:sz="4" w:space="0" w:color="000001"/>
-              <w:bottom w:val="single" w:sz="4" w:space="0" w:color="000001"/>
-              <w:right w:val="single" w:sz="4" w:space="0" w:color="000001"/>
-            </w:tcBorders>
-            <w:shd w:val="clear" w:color="auto" w:fill="FFFFFF"/>
-          </w:tcPr>
-          <w:p>
-            <w:pPr>
-              <w:pStyle w:val="Corpsdetexte"/>
-              <w:tabs>
-                <w:tab w:val="left" w:pos="513"/>
-              </w:tabs>
-              <w:spacing w:after="160"/>
-              <w:textAlignment w:val="baseline"/>
-            </w:pPr>
-            <w:r>
-              <w:t>DECISIONS_SOCIALES</w:t>
-            </w:r>
-          </w:p>
-        </w:tc>
-        <w:tc>
-          <w:tcPr>
-            <w:tcW w:w="3283" w:type="dxa"/>
+              <w:t>DECISIONS</w:t>
+            </w:r>
+          </w:p>
+        </w:tc>
+        <w:tc>
+          <w:tcPr>
+            <w:tcW w:w="3228" w:type="dxa"/>
             <w:tcBorders>
               <w:top w:val="single" w:sz="4" w:space="0" w:color="000001"/>
               <w:left w:val="single" w:sz="4" w:space="0" w:color="000001"/>
@@ -1398,7 +1215,7 @@
         </w:trPr>
         <w:tc>
           <w:tcPr>
-            <w:tcW w:w="2103" w:type="dxa"/>
+            <w:tcW w:w="2087" w:type="dxa"/>
             <w:tcBorders>
               <w:top w:val="single" w:sz="4" w:space="0" w:color="000001"/>
               <w:left w:val="single" w:sz="4" w:space="0" w:color="000001"/>
@@ -1437,7 +1254,7 @@
         </w:tc>
         <w:tc>
           <w:tcPr>
-            <w:tcW w:w="3788" w:type="dxa"/>
+            <w:tcW w:w="3859" w:type="dxa"/>
             <w:tcBorders>
               <w:top w:val="single" w:sz="4" w:space="0" w:color="000001"/>
               <w:left w:val="single" w:sz="4" w:space="0" w:color="000001"/>
@@ -1455,15 +1272,13 @@
               <w:textAlignment w:val="baseline"/>
             </w:pPr>
             <w:r>
-              <w:t>CLAUSE_AGREMENT</w:t>
-            </w:r>
-            <w:bookmarkStart w:id="0" w:name="_GoBack"/>
-            <w:bookmarkEnd w:id="0"/>
-          </w:p>
-        </w:tc>
-        <w:tc>
-          <w:tcPr>
-            <w:tcW w:w="3283" w:type="dxa"/>
+              <w:t>AGREMENT</w:t>
+            </w:r>
+          </w:p>
+        </w:tc>
+        <w:tc>
+          <w:tcPr>
+            <w:tcW w:w="3228" w:type="dxa"/>
             <w:tcBorders>
               <w:top w:val="single" w:sz="4" w:space="0" w:color="000001"/>
               <w:left w:val="single" w:sz="4" w:space="0" w:color="000001"/>
@@ -1492,7 +1307,7 @@
         </w:trPr>
         <w:tc>
           <w:tcPr>
-            <w:tcW w:w="2103" w:type="dxa"/>
+            <w:tcW w:w="2087" w:type="dxa"/>
             <w:tcBorders>
               <w:top w:val="single" w:sz="4" w:space="0" w:color="000001"/>
               <w:left w:val="single" w:sz="4" w:space="0" w:color="000001"/>
@@ -1531,7 +1346,7 @@
         </w:tc>
         <w:tc>
           <w:tcPr>
-            <w:tcW w:w="3788" w:type="dxa"/>
+            <w:tcW w:w="3859" w:type="dxa"/>
             <w:tcBorders>
               <w:left w:val="single" w:sz="4" w:space="0" w:color="000001"/>
               <w:right w:val="single" w:sz="4" w:space="0" w:color="000001"/>
@@ -1548,13 +1363,13 @@
               <w:textAlignment w:val="baseline"/>
             </w:pPr>
             <w:r>
-              <w:t>CLAUSE_PREEMPTION</w:t>
-            </w:r>
-          </w:p>
-        </w:tc>
-        <w:tc>
-          <w:tcPr>
-            <w:tcW w:w="3283" w:type="dxa"/>
+              <w:t>PREEMPTION</w:t>
+            </w:r>
+          </w:p>
+        </w:tc>
+        <w:tc>
+          <w:tcPr>
+            <w:tcW w:w="3228" w:type="dxa"/>
             <w:tcBorders>
               <w:left w:val="single" w:sz="4" w:space="0" w:color="000001"/>
               <w:right w:val="single" w:sz="4" w:space="0" w:color="000001"/>
@@ -1582,7 +1397,7 @@
         </w:trPr>
         <w:tc>
           <w:tcPr>
-            <w:tcW w:w="2103" w:type="dxa"/>
+            <w:tcW w:w="2087" w:type="dxa"/>
             <w:tcBorders>
               <w:top w:val="single" w:sz="4" w:space="0" w:color="000001"/>
               <w:left w:val="single" w:sz="4" w:space="0" w:color="000001"/>
@@ -1621,7 +1436,7 @@
         </w:tc>
         <w:tc>
           <w:tcPr>
-            <w:tcW w:w="3788" w:type="dxa"/>
+            <w:tcW w:w="3859" w:type="dxa"/>
             <w:tcBorders>
               <w:left w:val="single" w:sz="4" w:space="0" w:color="000001"/>
               <w:bottom w:val="single" w:sz="4" w:space="0" w:color="000001"/>
@@ -1639,13 +1454,13 @@
               <w:textAlignment w:val="baseline"/>
             </w:pPr>
             <w:r>
-              <w:t>CLAUSE_INALIENABILITE</w:t>
-            </w:r>
-          </w:p>
-        </w:tc>
-        <w:tc>
-          <w:tcPr>
-            <w:tcW w:w="3283" w:type="dxa"/>
+              <w:t>INALIENABILITE</w:t>
+            </w:r>
+          </w:p>
+        </w:tc>
+        <w:tc>
+          <w:tcPr>
+            <w:tcW w:w="3228" w:type="dxa"/>
             <w:tcBorders>
               <w:left w:val="single" w:sz="4" w:space="0" w:color="000001"/>
               <w:bottom w:val="single" w:sz="4" w:space="0" w:color="000001"/>
@@ -1673,7 +1488,7 @@
         </w:trPr>
         <w:tc>
           <w:tcPr>
-            <w:tcW w:w="2103" w:type="dxa"/>
+            <w:tcW w:w="2087" w:type="dxa"/>
             <w:tcBorders>
               <w:top w:val="single" w:sz="4" w:space="0" w:color="000001"/>
               <w:left w:val="single" w:sz="4" w:space="0" w:color="000001"/>
@@ -1712,7 +1527,7 @@
         </w:tc>
         <w:tc>
           <w:tcPr>
-            <w:tcW w:w="3788" w:type="dxa"/>
+            <w:tcW w:w="3859" w:type="dxa"/>
             <w:tcBorders>
               <w:top w:val="single" w:sz="4" w:space="0" w:color="000001"/>
               <w:left w:val="single" w:sz="4" w:space="0" w:color="000001"/>
@@ -1731,13 +1546,13 @@
               <w:textAlignment w:val="baseline"/>
             </w:pPr>
             <w:r>
-              <w:t>CHANGEMENT_DE_CONTROLE</w:t>
-            </w:r>
-          </w:p>
-        </w:tc>
-        <w:tc>
-          <w:tcPr>
-            <w:tcW w:w="3283" w:type="dxa"/>
+              <w:t>CONTROLE</w:t>
+            </w:r>
+          </w:p>
+        </w:tc>
+        <w:tc>
+          <w:tcPr>
+            <w:tcW w:w="3228" w:type="dxa"/>
             <w:tcBorders>
               <w:top w:val="single" w:sz="4" w:space="0" w:color="000001"/>
               <w:left w:val="single" w:sz="4" w:space="0" w:color="000001"/>
@@ -1767,7 +1582,7 @@
         </w:trPr>
         <w:tc>
           <w:tcPr>
-            <w:tcW w:w="2103" w:type="dxa"/>
+            <w:tcW w:w="2087" w:type="dxa"/>
             <w:tcBorders>
               <w:top w:val="single" w:sz="4" w:space="0" w:color="000001"/>
               <w:left w:val="single" w:sz="4" w:space="0" w:color="000001"/>
@@ -1806,7 +1621,7 @@
         </w:tc>
         <w:tc>
           <w:tcPr>
-            <w:tcW w:w="3788" w:type="dxa"/>
+            <w:tcW w:w="3859" w:type="dxa"/>
             <w:tcBorders>
               <w:top w:val="single" w:sz="4" w:space="0" w:color="000001"/>
               <w:left w:val="single" w:sz="4" w:space="0" w:color="000001"/>
@@ -1824,13 +1639,13 @@
               <w:textAlignment w:val="baseline"/>
             </w:pPr>
             <w:r>
-              <w:t xml:space="preserve">CESSION_COINJOINTE </w:t>
-            </w:r>
-          </w:p>
-        </w:tc>
-        <w:tc>
-          <w:tcPr>
-            <w:tcW w:w="3283" w:type="dxa"/>
+              <w:t xml:space="preserve">COINJOINTE </w:t>
+            </w:r>
+          </w:p>
+        </w:tc>
+        <w:tc>
+          <w:tcPr>
+            <w:tcW w:w="3228" w:type="dxa"/>
             <w:tcBorders>
               <w:top w:val="single" w:sz="4" w:space="0" w:color="000001"/>
               <w:left w:val="single" w:sz="4" w:space="0" w:color="000001"/>
@@ -1859,7 +1674,7 @@
         </w:trPr>
         <w:tc>
           <w:tcPr>
-            <w:tcW w:w="2103" w:type="dxa"/>
+            <w:tcW w:w="2087" w:type="dxa"/>
             <w:tcBorders>
               <w:top w:val="single" w:sz="4" w:space="0" w:color="000001"/>
               <w:left w:val="single" w:sz="4" w:space="0" w:color="000001"/>
@@ -1898,7 +1713,7 @@
         </w:tc>
         <w:tc>
           <w:tcPr>
-            <w:tcW w:w="3788" w:type="dxa"/>
+            <w:tcW w:w="3859" w:type="dxa"/>
             <w:tcBorders>
               <w:left w:val="single" w:sz="4" w:space="0" w:color="000001"/>
               <w:bottom w:val="single" w:sz="4" w:space="0" w:color="000001"/>
@@ -1916,13 +1731,13 @@
               <w:textAlignment w:val="baseline"/>
             </w:pPr>
             <w:r>
-              <w:t>CESSION_FORCEE</w:t>
-            </w:r>
-          </w:p>
-        </w:tc>
-        <w:tc>
-          <w:tcPr>
-            <w:tcW w:w="3283" w:type="dxa"/>
+              <w:t>FORCEE</w:t>
+            </w:r>
+          </w:p>
+        </w:tc>
+        <w:tc>
+          <w:tcPr>
+            <w:tcW w:w="3228" w:type="dxa"/>
             <w:tcBorders>
               <w:left w:val="single" w:sz="4" w:space="0" w:color="000001"/>
               <w:bottom w:val="single" w:sz="4" w:space="0" w:color="000001"/>
@@ -1950,7 +1765,7 @@
         </w:trPr>
         <w:tc>
           <w:tcPr>
-            <w:tcW w:w="2103" w:type="dxa"/>
+            <w:tcW w:w="2087" w:type="dxa"/>
             <w:tcBorders>
               <w:top w:val="single" w:sz="4" w:space="0" w:color="000001"/>
               <w:left w:val="single" w:sz="4" w:space="0" w:color="000001"/>
@@ -1989,7 +1804,7 @@
         </w:tc>
         <w:tc>
           <w:tcPr>
-            <w:tcW w:w="3788" w:type="dxa"/>
+            <w:tcW w:w="3859" w:type="dxa"/>
             <w:tcBorders>
               <w:top w:val="single" w:sz="4" w:space="0" w:color="000001"/>
               <w:left w:val="single" w:sz="4" w:space="0" w:color="000001"/>
@@ -2008,13 +1823,13 @@
               <w:textAlignment w:val="baseline"/>
             </w:pPr>
             <w:r>
-              <w:t>EXERCICE_SOCIAL</w:t>
-            </w:r>
-          </w:p>
-        </w:tc>
-        <w:tc>
-          <w:tcPr>
-            <w:tcW w:w="3283" w:type="dxa"/>
+              <w:t>EXERCICE</w:t>
+            </w:r>
+          </w:p>
+        </w:tc>
+        <w:tc>
+          <w:tcPr>
+            <w:tcW w:w="3228" w:type="dxa"/>
             <w:tcBorders>
               <w:top w:val="single" w:sz="4" w:space="0" w:color="000001"/>
               <w:left w:val="single" w:sz="4" w:space="0" w:color="000001"/>
@@ -2043,7 +1858,7 @@
         </w:trPr>
         <w:tc>
           <w:tcPr>
-            <w:tcW w:w="2103" w:type="dxa"/>
+            <w:tcW w:w="2087" w:type="dxa"/>
             <w:tcBorders>
               <w:top w:val="single" w:sz="4" w:space="0" w:color="000001"/>
               <w:left w:val="single" w:sz="4" w:space="0" w:color="000001"/>
@@ -2076,14 +1891,13 @@
                 <w:sz w:val="20"/>
                 <w:szCs w:val="20"/>
               </w:rPr>
-              <w:lastRenderedPageBreak/>
               <w:t>Commissaire(s) aux comptes</w:t>
             </w:r>
           </w:p>
         </w:tc>
         <w:tc>
           <w:tcPr>
-            <w:tcW w:w="3788" w:type="dxa"/>
+            <w:tcW w:w="3859" w:type="dxa"/>
             <w:tcBorders>
               <w:top w:val="single" w:sz="4" w:space="0" w:color="000001"/>
               <w:left w:val="single" w:sz="4" w:space="0" w:color="000001"/>
@@ -2102,13 +1916,15 @@
               <w:textAlignment w:val="baseline"/>
             </w:pPr>
             <w:r>
-              <w:t>COMMISSAIRES_AUX_COMPTES</w:t>
-            </w:r>
-          </w:p>
-        </w:tc>
-        <w:tc>
-          <w:tcPr>
-            <w:tcW w:w="3283" w:type="dxa"/>
+              <w:t>COMMISSAIRES</w:t>
+            </w:r>
+            <w:bookmarkStart w:id="0" w:name="_GoBack"/>
+            <w:bookmarkEnd w:id="0"/>
+          </w:p>
+        </w:tc>
+        <w:tc>
+          <w:tcPr>
+            <w:tcW w:w="3228" w:type="dxa"/>
             <w:tcBorders>
               <w:top w:val="single" w:sz="4" w:space="0" w:color="000001"/>
               <w:left w:val="single" w:sz="4" w:space="0" w:color="000001"/>
@@ -2137,7 +1953,7 @@
         </w:trPr>
         <w:tc>
           <w:tcPr>
-            <w:tcW w:w="2103" w:type="dxa"/>
+            <w:tcW w:w="2087" w:type="dxa"/>
             <w:tcBorders>
               <w:top w:val="single" w:sz="4" w:space="0" w:color="000001"/>
               <w:left w:val="single" w:sz="4" w:space="0" w:color="000001"/>
@@ -2177,7 +1993,7 @@
         </w:tc>
         <w:tc>
           <w:tcPr>
-            <w:tcW w:w="7071" w:type="dxa"/>
+            <w:tcW w:w="7087" w:type="dxa"/>
             <w:gridSpan w:val="2"/>
             <w:tcBorders>
               <w:top w:val="single" w:sz="4" w:space="0" w:color="000001"/>
@@ -2973,7 +2789,7 @@
   <a:extraClrSchemeLst/>
   <a:extLst>
     <a:ext uri="{05A4C25C-085E-4340-85A3-A5531E510DB2}">
-      <thm15:themeFamily xmlns:thm15="http://schemas.microsoft.com/office/thememl/2012/main" xmlns="" name="Office Theme" id="{62F939B6-93AF-4DB8-9C6B-D6C7DFDC589F}" vid="{4A3C46E8-61CC-4603-A589-7422A47A8E4A}"/>
+      <thm15:themeFamily xmlns="" xmlns:thm15="http://schemas.microsoft.com/office/thememl/2012/main" name="Office Theme" id="{62F939B6-93AF-4DB8-9C6B-D6C7DFDC589F}" vid="{4A3C46E8-61CC-4603-A589-7422A47A8E4A}"/>
     </a:ext>
   </a:extLst>
 </a:theme>

</xml_diff>

<commit_message>
every regex works - to be improved -extract only the interesting part- and tested with other docs
</commit_message>
<xml_diff>
--- a/lib/docx_templates/fiche_societe.docx
+++ b/lib/docx_templates/fiche_societe.docx
@@ -15,16 +15,7 @@
           <w:rFonts w:ascii="Times New Roman" w:hAnsi="Times New Roman" w:cs="Times New Roman"/>
           <w:b/>
         </w:rPr>
-        <w:t>S</w:t>
-      </w:r>
-      <w:bookmarkStart w:id="0" w:name="_GoBack"/>
-      <w:bookmarkEnd w:id="0"/>
-      <w:r>
-        <w:rPr>
-          <w:rFonts w:ascii="Times New Roman" w:hAnsi="Times New Roman" w:cs="Times New Roman"/>
-          <w:b/>
-        </w:rPr>
-        <w:t>TATUTS DE LA SOCIETE DENOMINATION_DE_LA_SOCIETE</w:t>
+        <w:t>STATUTS DE LA SOCIETE DENOMINATION_DE_LA_SOCIETE</w:t>
       </w:r>
     </w:p>
     <w:p>
@@ -792,6 +783,286 @@
       </w:tr>
       <w:tr>
         <w:trPr>
+          <w:trHeight w:val="100"/>
+        </w:trPr>
+        <w:tc>
+          <w:tcPr>
+            <w:tcW w:w="2643" w:type="dxa"/>
+            <w:shd w:val="clear" w:color="auto" w:fill="339966"/>
+          </w:tcPr>
+          <w:p>
+            <w:pPr>
+              <w:rPr>
+                <w:rFonts w:ascii="Times New Roman" w:hAnsi="Times New Roman" w:cs="Times New Roman"/>
+                <w:color w:val="FFFFFF" w:themeColor="background1"/>
+              </w:rPr>
+            </w:pPr>
+            <w:r>
+              <w:rPr>
+                <w:rFonts w:ascii="Times New Roman" w:hAnsi="Times New Roman" w:cs="Times New Roman"/>
+                <w:color w:val="FFFFFF" w:themeColor="background1"/>
+              </w:rPr>
+              <w:t>Clause d’agrément</w:t>
+            </w:r>
+          </w:p>
+        </w:tc>
+        <w:tc>
+          <w:tcPr>
+            <w:tcW w:w="3230" w:type="dxa"/>
+          </w:tcPr>
+          <w:p>
+            <w:pPr>
+              <w:rPr>
+                <w:rFonts w:ascii="Times New Roman" w:hAnsi="Times New Roman" w:cs="Times New Roman"/>
+              </w:rPr>
+            </w:pPr>
+            <w:r>
+              <w:rPr>
+                <w:rFonts w:ascii="Times New Roman" w:hAnsi="Times New Roman" w:cs="Times New Roman"/>
+              </w:rPr>
+              <w:t>AGREMENT</w:t>
+            </w:r>
+          </w:p>
+        </w:tc>
+        <w:tc>
+          <w:tcPr>
+            <w:tcW w:w="2643" w:type="dxa"/>
+          </w:tcPr>
+          <w:p>
+            <w:pPr>
+              <w:rPr>
+                <w:rFonts w:ascii="Times New Roman" w:hAnsi="Times New Roman" w:cs="Times New Roman"/>
+              </w:rPr>
+            </w:pPr>
+          </w:p>
+        </w:tc>
+      </w:tr>
+      <w:tr>
+        <w:trPr>
+          <w:trHeight w:val="100"/>
+        </w:trPr>
+        <w:tc>
+          <w:tcPr>
+            <w:tcW w:w="2643" w:type="dxa"/>
+            <w:shd w:val="clear" w:color="auto" w:fill="339966"/>
+          </w:tcPr>
+          <w:p>
+            <w:pPr>
+              <w:rPr>
+                <w:rFonts w:ascii="Times New Roman" w:hAnsi="Times New Roman" w:cs="Times New Roman"/>
+                <w:color w:val="FFFFFF" w:themeColor="background1"/>
+              </w:rPr>
+            </w:pPr>
+            <w:r>
+              <w:rPr>
+                <w:rFonts w:ascii="Times New Roman" w:hAnsi="Times New Roman" w:cs="Times New Roman"/>
+                <w:color w:val="FFFFFF" w:themeColor="background1"/>
+              </w:rPr>
+              <w:t>Clause d’inaliénabilité</w:t>
+            </w:r>
+          </w:p>
+        </w:tc>
+        <w:tc>
+          <w:tcPr>
+            <w:tcW w:w="3230" w:type="dxa"/>
+          </w:tcPr>
+          <w:p>
+            <w:pPr>
+              <w:rPr>
+                <w:rFonts w:ascii="Times New Roman" w:hAnsi="Times New Roman" w:cs="Times New Roman"/>
+              </w:rPr>
+            </w:pPr>
+            <w:r>
+              <w:rPr>
+                <w:rFonts w:ascii="Times New Roman" w:hAnsi="Times New Roman" w:cs="Times New Roman"/>
+              </w:rPr>
+              <w:t>INALIENABILITE</w:t>
+            </w:r>
+          </w:p>
+        </w:tc>
+        <w:tc>
+          <w:tcPr>
+            <w:tcW w:w="2643" w:type="dxa"/>
+          </w:tcPr>
+          <w:p>
+            <w:pPr>
+              <w:rPr>
+                <w:rFonts w:ascii="Times New Roman" w:hAnsi="Times New Roman" w:cs="Times New Roman"/>
+              </w:rPr>
+            </w:pPr>
+          </w:p>
+        </w:tc>
+      </w:tr>
+      <w:tr>
+        <w:trPr>
+          <w:trHeight w:val="552"/>
+        </w:trPr>
+        <w:tc>
+          <w:tcPr>
+            <w:tcW w:w="2643" w:type="dxa"/>
+            <w:shd w:val="clear" w:color="auto" w:fill="339966"/>
+          </w:tcPr>
+          <w:p>
+            <w:pPr>
+              <w:rPr>
+                <w:rFonts w:ascii="Times New Roman" w:hAnsi="Times New Roman" w:cs="Times New Roman"/>
+                <w:color w:val="FFFFFF" w:themeColor="background1"/>
+              </w:rPr>
+            </w:pPr>
+            <w:r>
+              <w:rPr>
+                <w:rFonts w:ascii="Times New Roman" w:hAnsi="Times New Roman" w:cs="Times New Roman"/>
+                <w:color w:val="FFFFFF" w:themeColor="background1"/>
+              </w:rPr>
+              <w:t>Clause de changement de contrôle</w:t>
+            </w:r>
+          </w:p>
+        </w:tc>
+        <w:tc>
+          <w:tcPr>
+            <w:tcW w:w="3230" w:type="dxa"/>
+          </w:tcPr>
+          <w:p>
+            <w:pPr>
+              <w:rPr>
+                <w:rFonts w:ascii="Times New Roman" w:hAnsi="Times New Roman" w:cs="Times New Roman"/>
+              </w:rPr>
+            </w:pPr>
+            <w:r>
+              <w:rPr>
+                <w:rFonts w:ascii="Times New Roman" w:hAnsi="Times New Roman" w:cs="Times New Roman"/>
+              </w:rPr>
+              <w:t>CONTROLE</w:t>
+            </w:r>
+          </w:p>
+        </w:tc>
+        <w:tc>
+          <w:tcPr>
+            <w:tcW w:w="2643" w:type="dxa"/>
+          </w:tcPr>
+          <w:p>
+            <w:pPr>
+              <w:rPr>
+                <w:rFonts w:ascii="Times New Roman" w:hAnsi="Times New Roman" w:cs="Times New Roman"/>
+              </w:rPr>
+            </w:pPr>
+          </w:p>
+        </w:tc>
+      </w:tr>
+      <w:tr>
+        <w:trPr>
+          <w:trHeight w:val="552"/>
+        </w:trPr>
+        <w:tc>
+          <w:tcPr>
+            <w:tcW w:w="2643" w:type="dxa"/>
+            <w:shd w:val="clear" w:color="auto" w:fill="339966"/>
+          </w:tcPr>
+          <w:p>
+            <w:pPr>
+              <w:rPr>
+                <w:rFonts w:ascii="Times New Roman" w:hAnsi="Times New Roman" w:cs="Times New Roman"/>
+                <w:color w:val="FFFFFF" w:themeColor="background1"/>
+              </w:rPr>
+            </w:pPr>
+            <w:r>
+              <w:rPr>
+                <w:rFonts w:ascii="Times New Roman" w:hAnsi="Times New Roman" w:cs="Times New Roman"/>
+                <w:color w:val="FFFFFF" w:themeColor="background1"/>
+              </w:rPr>
+              <w:t>Clause de cession conjointe</w:t>
+            </w:r>
+          </w:p>
+        </w:tc>
+        <w:tc>
+          <w:tcPr>
+            <w:tcW w:w="3230" w:type="dxa"/>
+          </w:tcPr>
+          <w:p>
+            <w:pPr>
+              <w:rPr>
+                <w:rFonts w:ascii="Times New Roman" w:hAnsi="Times New Roman" w:cs="Times New Roman"/>
+              </w:rPr>
+            </w:pPr>
+            <w:r>
+              <w:rPr>
+                <w:rFonts w:ascii="Times New Roman" w:hAnsi="Times New Roman" w:cs="Times New Roman"/>
+              </w:rPr>
+              <w:t>CONJOINTE</w:t>
+            </w:r>
+          </w:p>
+        </w:tc>
+        <w:tc>
+          <w:tcPr>
+            <w:tcW w:w="2643" w:type="dxa"/>
+          </w:tcPr>
+          <w:p>
+            <w:pPr>
+              <w:rPr>
+                <w:rFonts w:ascii="Times New Roman" w:hAnsi="Times New Roman" w:cs="Times New Roman"/>
+              </w:rPr>
+            </w:pPr>
+          </w:p>
+        </w:tc>
+      </w:tr>
+      <w:tr>
+        <w:trPr>
+          <w:trHeight w:val="200"/>
+        </w:trPr>
+        <w:tc>
+          <w:tcPr>
+            <w:tcW w:w="2643" w:type="dxa"/>
+            <w:shd w:val="clear" w:color="auto" w:fill="339966"/>
+          </w:tcPr>
+          <w:p>
+            <w:pPr>
+              <w:rPr>
+                <w:rFonts w:ascii="Times New Roman" w:hAnsi="Times New Roman" w:cs="Times New Roman"/>
+                <w:color w:val="FFFFFF" w:themeColor="background1"/>
+              </w:rPr>
+            </w:pPr>
+            <w:r>
+              <w:rPr>
+                <w:rFonts w:ascii="Times New Roman" w:hAnsi="Times New Roman" w:cs="Times New Roman"/>
+                <w:color w:val="FFFFFF" w:themeColor="background1"/>
+              </w:rPr>
+              <w:t>Clause de cession forcée</w:t>
+            </w:r>
+          </w:p>
+        </w:tc>
+        <w:tc>
+          <w:tcPr>
+            <w:tcW w:w="3230" w:type="dxa"/>
+          </w:tcPr>
+          <w:p>
+            <w:pPr>
+              <w:rPr>
+                <w:rFonts w:ascii="Times New Roman" w:hAnsi="Times New Roman" w:cs="Times New Roman"/>
+              </w:rPr>
+            </w:pPr>
+            <w:r>
+              <w:rPr>
+                <w:rFonts w:ascii="Times New Roman" w:hAnsi="Times New Roman" w:cs="Times New Roman"/>
+              </w:rPr>
+              <w:t>FORCEE</w:t>
+            </w:r>
+          </w:p>
+        </w:tc>
+        <w:tc>
+          <w:tcPr>
+            <w:tcW w:w="2643" w:type="dxa"/>
+          </w:tcPr>
+          <w:p>
+            <w:pPr>
+              <w:rPr>
+                <w:rFonts w:ascii="Times New Roman" w:hAnsi="Times New Roman" w:cs="Times New Roman"/>
+              </w:rPr>
+            </w:pPr>
+          </w:p>
+        </w:tc>
+      </w:tr>
+      <w:tr>
+        <w:trPr>
           <w:trHeight w:val="199"/>
         </w:trPr>
         <w:tc>
@@ -811,25 +1082,25 @@
                 <w:rFonts w:ascii="Times New Roman" w:hAnsi="Times New Roman" w:cs="Times New Roman"/>
                 <w:color w:val="FFFFFF" w:themeColor="background1"/>
               </w:rPr>
-              <w:t>Clause d’agrément</w:t>
-            </w:r>
-          </w:p>
-        </w:tc>
-        <w:tc>
-          <w:tcPr>
-            <w:tcW w:w="3230" w:type="dxa"/>
-          </w:tcPr>
-          <w:p>
-            <w:pPr>
-              <w:rPr>
-                <w:rFonts w:ascii="Times New Roman" w:hAnsi="Times New Roman" w:cs="Times New Roman"/>
-              </w:rPr>
-            </w:pPr>
-            <w:r>
-              <w:rPr>
-                <w:rFonts w:ascii="Times New Roman" w:hAnsi="Times New Roman" w:cs="Times New Roman"/>
-              </w:rPr>
-              <w:t>AGREMENT</w:t>
+              <w:t>Clause d’exclusion</w:t>
+            </w:r>
+          </w:p>
+        </w:tc>
+        <w:tc>
+          <w:tcPr>
+            <w:tcW w:w="3230" w:type="dxa"/>
+          </w:tcPr>
+          <w:p>
+            <w:pPr>
+              <w:rPr>
+                <w:rFonts w:ascii="Times New Roman" w:hAnsi="Times New Roman" w:cs="Times New Roman"/>
+              </w:rPr>
+            </w:pPr>
+            <w:r>
+              <w:rPr>
+                <w:rFonts w:ascii="Times New Roman" w:hAnsi="Times New Roman" w:cs="Times New Roman"/>
+              </w:rPr>
+              <w:t>EXCLUSION</w:t>
             </w:r>
           </w:p>
         </w:tc>
@@ -867,25 +1138,25 @@
                 <w:rFonts w:ascii="Times New Roman" w:hAnsi="Times New Roman" w:cs="Times New Roman"/>
                 <w:color w:val="FFFFFF" w:themeColor="background1"/>
               </w:rPr>
-              <w:t>Clause de changement de contrôle</w:t>
-            </w:r>
-          </w:p>
-        </w:tc>
-        <w:tc>
-          <w:tcPr>
-            <w:tcW w:w="3230" w:type="dxa"/>
-          </w:tcPr>
-          <w:p>
-            <w:pPr>
-              <w:rPr>
-                <w:rFonts w:ascii="Times New Roman" w:hAnsi="Times New Roman" w:cs="Times New Roman"/>
-              </w:rPr>
-            </w:pPr>
-            <w:r>
-              <w:rPr>
-                <w:rFonts w:ascii="Times New Roman" w:hAnsi="Times New Roman" w:cs="Times New Roman"/>
-              </w:rPr>
-              <w:t>INALIENABILITE</w:t>
+              <w:t>Exercice social</w:t>
+            </w:r>
+          </w:p>
+        </w:tc>
+        <w:tc>
+          <w:tcPr>
+            <w:tcW w:w="3230" w:type="dxa"/>
+          </w:tcPr>
+          <w:p>
+            <w:pPr>
+              <w:rPr>
+                <w:rFonts w:ascii="Times New Roman" w:hAnsi="Times New Roman" w:cs="Times New Roman"/>
+              </w:rPr>
+            </w:pPr>
+            <w:r>
+              <w:rPr>
+                <w:rFonts w:ascii="Times New Roman" w:hAnsi="Times New Roman" w:cs="Times New Roman"/>
+              </w:rPr>
+              <w:t>EXERCICE</w:t>
             </w:r>
           </w:p>
         </w:tc>
@@ -918,230 +1189,8 @@
                 <w:color w:val="FFFFFF" w:themeColor="background1"/>
               </w:rPr>
             </w:pPr>
-            <w:r>
-              <w:rPr>
-                <w:rFonts w:ascii="Times New Roman" w:hAnsi="Times New Roman" w:cs="Times New Roman"/>
-                <w:color w:val="FFFFFF" w:themeColor="background1"/>
-              </w:rPr>
-              <w:t>Clause de cession conjointe</w:t>
-            </w:r>
-          </w:p>
-        </w:tc>
-        <w:tc>
-          <w:tcPr>
-            <w:tcW w:w="3230" w:type="dxa"/>
-          </w:tcPr>
-          <w:p>
-            <w:pPr>
-              <w:rPr>
-                <w:rFonts w:ascii="Times New Roman" w:hAnsi="Times New Roman" w:cs="Times New Roman"/>
-              </w:rPr>
-            </w:pPr>
-            <w:r>
-              <w:rPr>
-                <w:rFonts w:ascii="Times New Roman" w:hAnsi="Times New Roman" w:cs="Times New Roman"/>
-              </w:rPr>
-              <w:t>CONJOINTE</w:t>
-            </w:r>
-          </w:p>
-        </w:tc>
-        <w:tc>
-          <w:tcPr>
-            <w:tcW w:w="2643" w:type="dxa"/>
-          </w:tcPr>
-          <w:p>
-            <w:pPr>
-              <w:rPr>
-                <w:rFonts w:ascii="Times New Roman" w:hAnsi="Times New Roman" w:cs="Times New Roman"/>
-              </w:rPr>
-            </w:pPr>
-          </w:p>
-        </w:tc>
-      </w:tr>
-      <w:tr>
-        <w:trPr>
-          <w:trHeight w:val="552"/>
-        </w:trPr>
-        <w:tc>
-          <w:tcPr>
-            <w:tcW w:w="2643" w:type="dxa"/>
-            <w:shd w:val="clear" w:color="auto" w:fill="339966"/>
-          </w:tcPr>
-          <w:p>
-            <w:pPr>
-              <w:rPr>
-                <w:rFonts w:ascii="Times New Roman" w:hAnsi="Times New Roman" w:cs="Times New Roman"/>
-                <w:color w:val="FFFFFF" w:themeColor="background1"/>
-              </w:rPr>
-            </w:pPr>
-            <w:r>
-              <w:rPr>
-                <w:rFonts w:ascii="Times New Roman" w:hAnsi="Times New Roman" w:cs="Times New Roman"/>
-                <w:color w:val="FFFFFF" w:themeColor="background1"/>
-              </w:rPr>
-              <w:t>Clause de cession forcée</w:t>
-            </w:r>
-          </w:p>
-        </w:tc>
-        <w:tc>
-          <w:tcPr>
-            <w:tcW w:w="3230" w:type="dxa"/>
-          </w:tcPr>
-          <w:p>
-            <w:pPr>
-              <w:rPr>
-                <w:rFonts w:ascii="Times New Roman" w:hAnsi="Times New Roman" w:cs="Times New Roman"/>
-              </w:rPr>
-            </w:pPr>
-            <w:r>
-              <w:rPr>
-                <w:rFonts w:ascii="Times New Roman" w:hAnsi="Times New Roman" w:cs="Times New Roman"/>
-              </w:rPr>
-              <w:t>FORCEE</w:t>
-            </w:r>
-          </w:p>
-        </w:tc>
-        <w:tc>
-          <w:tcPr>
-            <w:tcW w:w="2643" w:type="dxa"/>
-          </w:tcPr>
-          <w:p>
-            <w:pPr>
-              <w:rPr>
-                <w:rFonts w:ascii="Times New Roman" w:hAnsi="Times New Roman" w:cs="Times New Roman"/>
-              </w:rPr>
-            </w:pPr>
-          </w:p>
-        </w:tc>
-      </w:tr>
-      <w:tr>
-        <w:trPr>
-          <w:trHeight w:val="552"/>
-        </w:trPr>
-        <w:tc>
-          <w:tcPr>
-            <w:tcW w:w="2643" w:type="dxa"/>
-            <w:shd w:val="clear" w:color="auto" w:fill="339966"/>
-          </w:tcPr>
-          <w:p>
-            <w:pPr>
-              <w:rPr>
-                <w:rFonts w:ascii="Times New Roman" w:hAnsi="Times New Roman" w:cs="Times New Roman"/>
-                <w:color w:val="FFFFFF" w:themeColor="background1"/>
-              </w:rPr>
-            </w:pPr>
-            <w:r>
-              <w:rPr>
-                <w:rFonts w:ascii="Times New Roman" w:hAnsi="Times New Roman" w:cs="Times New Roman"/>
-                <w:color w:val="FFFFFF" w:themeColor="background1"/>
-              </w:rPr>
-              <w:t>Exercice social</w:t>
-            </w:r>
-          </w:p>
-        </w:tc>
-        <w:tc>
-          <w:tcPr>
-            <w:tcW w:w="3230" w:type="dxa"/>
-          </w:tcPr>
-          <w:p>
-            <w:pPr>
-              <w:rPr>
-                <w:rFonts w:ascii="Times New Roman" w:hAnsi="Times New Roman" w:cs="Times New Roman"/>
-              </w:rPr>
-            </w:pPr>
-            <w:r>
-              <w:rPr>
-                <w:rFonts w:ascii="Times New Roman" w:hAnsi="Times New Roman" w:cs="Times New Roman"/>
-              </w:rPr>
-              <w:t>EXERCICE</w:t>
-            </w:r>
-          </w:p>
-        </w:tc>
-        <w:tc>
-          <w:tcPr>
-            <w:tcW w:w="2643" w:type="dxa"/>
-          </w:tcPr>
-          <w:p>
-            <w:pPr>
-              <w:rPr>
-                <w:rFonts w:ascii="Times New Roman" w:hAnsi="Times New Roman" w:cs="Times New Roman"/>
-              </w:rPr>
-            </w:pPr>
-          </w:p>
-        </w:tc>
-      </w:tr>
-      <w:tr>
-        <w:trPr>
-          <w:trHeight w:val="552"/>
-        </w:trPr>
-        <w:tc>
-          <w:tcPr>
-            <w:tcW w:w="2643" w:type="dxa"/>
-            <w:shd w:val="clear" w:color="auto" w:fill="339966"/>
-          </w:tcPr>
-          <w:p>
-            <w:pPr>
-              <w:rPr>
-                <w:rFonts w:ascii="Times New Roman" w:hAnsi="Times New Roman" w:cs="Times New Roman"/>
-                <w:color w:val="FFFFFF" w:themeColor="background1"/>
-              </w:rPr>
-            </w:pPr>
-            <w:r>
-              <w:rPr>
-                <w:rFonts w:ascii="Times New Roman" w:hAnsi="Times New Roman" w:cs="Times New Roman"/>
-                <w:color w:val="FFFFFF" w:themeColor="background1"/>
-              </w:rPr>
-              <w:t>Commissaires aux comptes</w:t>
-            </w:r>
-          </w:p>
-        </w:tc>
-        <w:tc>
-          <w:tcPr>
-            <w:tcW w:w="3230" w:type="dxa"/>
-          </w:tcPr>
-          <w:p>
-            <w:pPr>
-              <w:rPr>
-                <w:rFonts w:ascii="Times New Roman" w:hAnsi="Times New Roman" w:cs="Times New Roman"/>
-              </w:rPr>
-            </w:pPr>
-            <w:r>
-              <w:rPr>
-                <w:rFonts w:ascii="Times New Roman" w:hAnsi="Times New Roman" w:cs="Times New Roman"/>
-              </w:rPr>
-              <w:t>COMMISSAIRES</w:t>
-            </w:r>
-          </w:p>
-        </w:tc>
-        <w:tc>
-          <w:tcPr>
-            <w:tcW w:w="2643" w:type="dxa"/>
-          </w:tcPr>
-          <w:p>
-            <w:pPr>
-              <w:rPr>
-                <w:rFonts w:ascii="Times New Roman" w:hAnsi="Times New Roman" w:cs="Times New Roman"/>
-              </w:rPr>
-            </w:pPr>
-          </w:p>
-        </w:tc>
-      </w:tr>
-      <w:tr>
-        <w:trPr>
-          <w:trHeight w:val="552"/>
-        </w:trPr>
-        <w:tc>
-          <w:tcPr>
-            <w:tcW w:w="2643" w:type="dxa"/>
-            <w:shd w:val="clear" w:color="auto" w:fill="339966"/>
-          </w:tcPr>
-          <w:p>
-            <w:pPr>
-              <w:rPr>
-                <w:rFonts w:ascii="Times New Roman" w:hAnsi="Times New Roman" w:cs="Times New Roman"/>
-                <w:color w:val="FFFFFF" w:themeColor="background1"/>
-              </w:rPr>
-            </w:pPr>
+            <w:bookmarkStart w:id="0" w:name="_GoBack"/>
+            <w:bookmarkEnd w:id="0"/>
             <w:r>
               <w:rPr>
                 <w:rFonts w:ascii="Times New Roman" w:hAnsi="Times New Roman" w:cs="Times New Roman"/>

</xml_diff>